<commit_message>
Update Project Economics Analysis and Budget.docx
</commit_message>
<xml_diff>
--- a/Written Report/Project Economics Analysis and Budget.docx
+++ b/Written Report/Project Economics Analysis and Budget.docx
@@ -2181,19 +2181,62 @@
           <w:tcPr>
             <w:tcW w:w="2337" w:type="dxa"/>
           </w:tcPr>
-          <w:p/>
+          <w:p>
+            <w:pPr>
+              <w:jc w:val="center"/>
+            </w:pPr>
+            <w:r>
+              <w:t>3</w:t>
+            </w:r>
+            <w:r>
+              <w:t xml:space="preserve"> </w:t>
+            </w:r>
+            <w:proofErr w:type="spellStart"/>
+            <w:r>
+              <w:t>hrs</w:t>
+            </w:r>
+            <w:proofErr w:type="spellEnd"/>
+          </w:p>
         </w:tc>
         <w:tc>
           <w:tcPr>
             <w:tcW w:w="2338" w:type="dxa"/>
           </w:tcPr>
-          <w:p/>
+          <w:p>
+            <w:r>
+              <w:t>$</w:t>
+            </w:r>
+            <w:r>
+              <w:t>90</w:t>
+            </w:r>
+            <w:r>
+              <w:t xml:space="preserve">/ </w:t>
+            </w:r>
+            <w:proofErr w:type="spellStart"/>
+            <w:r>
+              <w:t>hr</w:t>
+            </w:r>
+            <w:proofErr w:type="spellEnd"/>
+          </w:p>
         </w:tc>
         <w:tc>
           <w:tcPr>
             <w:tcW w:w="2338" w:type="dxa"/>
           </w:tcPr>
-          <w:p/>
+          <w:p>
+            <w:r>
+              <w:t>$</w:t>
+            </w:r>
+            <w:r>
+              <w:t xml:space="preserve"> </w:t>
+            </w:r>
+            <w:r>
+              <w:t>270</w:t>
+            </w:r>
+            <w:r>
+              <w:t>.00</w:t>
+            </w:r>
+          </w:p>
         </w:tc>
       </w:tr>
       <w:tr>
@@ -2211,19 +2254,59 @@
           <w:tcPr>
             <w:tcW w:w="2337" w:type="dxa"/>
           </w:tcPr>
-          <w:p/>
+          <w:p>
+            <w:pPr>
+              <w:jc w:val="center"/>
+            </w:pPr>
+            <w:r>
+              <w:t>3</w:t>
+            </w:r>
+            <w:r>
+              <w:t xml:space="preserve"> </w:t>
+            </w:r>
+            <w:proofErr w:type="spellStart"/>
+            <w:r>
+              <w:t>hrs</w:t>
+            </w:r>
+            <w:proofErr w:type="spellEnd"/>
+          </w:p>
         </w:tc>
         <w:tc>
           <w:tcPr>
             <w:tcW w:w="2338" w:type="dxa"/>
           </w:tcPr>
-          <w:p/>
+          <w:p>
+            <w:r>
+              <w:t>$</w:t>
+            </w:r>
+            <w:r>
+              <w:t>90</w:t>
+            </w:r>
+            <w:r>
+              <w:t xml:space="preserve">/ </w:t>
+            </w:r>
+            <w:proofErr w:type="spellStart"/>
+            <w:r>
+              <w:t>hr</w:t>
+            </w:r>
+            <w:proofErr w:type="spellEnd"/>
+          </w:p>
         </w:tc>
         <w:tc>
           <w:tcPr>
             <w:tcW w:w="2338" w:type="dxa"/>
           </w:tcPr>
-          <w:p/>
+          <w:p>
+            <w:r>
+              <w:t xml:space="preserve">$ </w:t>
+            </w:r>
+            <w:r>
+              <w:t>270</w:t>
+            </w:r>
+            <w:r>
+              <w:t>.00</w:t>
+            </w:r>
+          </w:p>
         </w:tc>
       </w:tr>
       <w:tr>
@@ -2235,27 +2318,59 @@
             <w:r>
               <w:t>Welding</w:t>
             </w:r>
-            <w:bookmarkStart w:id="0" w:name="_GoBack"/>
-            <w:bookmarkEnd w:id="0"/>
           </w:p>
         </w:tc>
         <w:tc>
           <w:tcPr>
             <w:tcW w:w="2337" w:type="dxa"/>
           </w:tcPr>
-          <w:p/>
+          <w:p>
+            <w:pPr>
+              <w:jc w:val="center"/>
+            </w:pPr>
+            <w:r>
+              <w:t>5</w:t>
+            </w:r>
+            <w:r>
+              <w:t xml:space="preserve"> </w:t>
+            </w:r>
+            <w:proofErr w:type="spellStart"/>
+            <w:r>
+              <w:t>hrs</w:t>
+            </w:r>
+            <w:proofErr w:type="spellEnd"/>
+          </w:p>
         </w:tc>
         <w:tc>
           <w:tcPr>
             <w:tcW w:w="2338" w:type="dxa"/>
           </w:tcPr>
-          <w:p/>
+          <w:p>
+            <w:r>
+              <w:t xml:space="preserve">$60/ </w:t>
+            </w:r>
+            <w:proofErr w:type="spellStart"/>
+            <w:r>
+              <w:t>hr</w:t>
+            </w:r>
+            <w:proofErr w:type="spellEnd"/>
+          </w:p>
         </w:tc>
         <w:tc>
           <w:tcPr>
             <w:tcW w:w="2338" w:type="dxa"/>
           </w:tcPr>
-          <w:p/>
+          <w:p>
+            <w:r>
+              <w:t xml:space="preserve">$ </w:t>
+            </w:r>
+            <w:r>
+              <w:t>300</w:t>
+            </w:r>
+            <w:r>
+              <w:t>.00</w:t>
+            </w:r>
+          </w:p>
         </w:tc>
       </w:tr>
       <w:tr>
@@ -2263,25 +2378,44 @@
           <w:tcPr>
             <w:tcW w:w="2337" w:type="dxa"/>
           </w:tcPr>
-          <w:p/>
+          <w:p>
+            <w:r>
+              <w:t>Electrodes for welding</w:t>
+            </w:r>
+          </w:p>
         </w:tc>
         <w:tc>
           <w:tcPr>
             <w:tcW w:w="2337" w:type="dxa"/>
           </w:tcPr>
-          <w:p/>
+          <w:p>
+            <w:pPr>
+              <w:jc w:val="center"/>
+            </w:pPr>
+            <w:r>
+              <w:t>2 boxes</w:t>
+            </w:r>
+          </w:p>
         </w:tc>
         <w:tc>
           <w:tcPr>
             <w:tcW w:w="2338" w:type="dxa"/>
           </w:tcPr>
-          <w:p/>
+          <w:p>
+            <w:r>
+              <w:t>$19.97/ Box</w:t>
+            </w:r>
+          </w:p>
         </w:tc>
         <w:tc>
           <w:tcPr>
             <w:tcW w:w="2338" w:type="dxa"/>
           </w:tcPr>
-          <w:p/>
+          <w:p>
+            <w:r>
+              <w:t>$ 39.94</w:t>
+            </w:r>
+          </w:p>
         </w:tc>
       </w:tr>
       <w:tr>
@@ -2289,28 +2423,153 @@
           <w:tcPr>
             <w:tcW w:w="2337" w:type="dxa"/>
           </w:tcPr>
-          <w:p/>
+          <w:p>
+            <w:r>
+              <w:t>Conventional milling</w:t>
+            </w:r>
+          </w:p>
         </w:tc>
         <w:tc>
           <w:tcPr>
             <w:tcW w:w="2337" w:type="dxa"/>
           </w:tcPr>
-          <w:p/>
+          <w:p>
+            <w:pPr>
+              <w:jc w:val="center"/>
+            </w:pPr>
+            <w:r>
+              <w:t>4</w:t>
+            </w:r>
+            <w:r>
+              <w:t xml:space="preserve"> </w:t>
+            </w:r>
+            <w:proofErr w:type="spellStart"/>
+            <w:r>
+              <w:t>hrs</w:t>
+            </w:r>
+            <w:proofErr w:type="spellEnd"/>
+          </w:p>
         </w:tc>
         <w:tc>
           <w:tcPr>
             <w:tcW w:w="2338" w:type="dxa"/>
           </w:tcPr>
-          <w:p/>
+          <w:p>
+            <w:r>
+              <w:t>$</w:t>
+            </w:r>
+            <w:r>
+              <w:t>75</w:t>
+            </w:r>
+            <w:r>
+              <w:t xml:space="preserve">/ </w:t>
+            </w:r>
+            <w:proofErr w:type="spellStart"/>
+            <w:r>
+              <w:t>hr</w:t>
+            </w:r>
+            <w:proofErr w:type="spellEnd"/>
+          </w:p>
         </w:tc>
         <w:tc>
           <w:tcPr>
             <w:tcW w:w="2338" w:type="dxa"/>
           </w:tcPr>
-          <w:p/>
+          <w:p>
+            <w:r>
+              <w:t xml:space="preserve">$ </w:t>
+            </w:r>
+            <w:r>
+              <w:t>300</w:t>
+            </w:r>
+            <w:r>
+              <w:t>.00</w:t>
+            </w:r>
+          </w:p>
+        </w:tc>
+      </w:tr>
+      <w:tr>
+        <w:tc>
+          <w:tcPr>
+            <w:tcW w:w="2337" w:type="dxa"/>
+          </w:tcPr>
+          <w:p>
+            <w:r>
+              <w:t>Conventional turning</w:t>
+            </w:r>
+          </w:p>
+        </w:tc>
+        <w:tc>
+          <w:tcPr>
+            <w:tcW w:w="2337" w:type="dxa"/>
+          </w:tcPr>
+          <w:p>
+            <w:pPr>
+              <w:jc w:val="center"/>
+            </w:pPr>
+            <w:r>
+              <w:t>4</w:t>
+            </w:r>
+            <w:r>
+              <w:t xml:space="preserve"> </w:t>
+            </w:r>
+            <w:proofErr w:type="spellStart"/>
+            <w:r>
+              <w:t>hrs</w:t>
+            </w:r>
+            <w:proofErr w:type="spellEnd"/>
+          </w:p>
+        </w:tc>
+        <w:tc>
+          <w:tcPr>
+            <w:tcW w:w="2338" w:type="dxa"/>
+          </w:tcPr>
+          <w:p>
+            <w:r>
+              <w:t>$</w:t>
+            </w:r>
+            <w:r>
+              <w:t>75</w:t>
+            </w:r>
+            <w:r>
+              <w:t xml:space="preserve">/ </w:t>
+            </w:r>
+            <w:proofErr w:type="spellStart"/>
+            <w:r>
+              <w:t>hr</w:t>
+            </w:r>
+            <w:proofErr w:type="spellEnd"/>
+          </w:p>
+        </w:tc>
+        <w:tc>
+          <w:tcPr>
+            <w:tcW w:w="2338" w:type="dxa"/>
+          </w:tcPr>
+          <w:p>
+            <w:r>
+              <w:t xml:space="preserve">$ </w:t>
+            </w:r>
+            <w:r>
+              <w:t>300</w:t>
+            </w:r>
+            <w:r>
+              <w:t>.00</w:t>
+            </w:r>
+          </w:p>
         </w:tc>
       </w:tr>
     </w:tbl>
+    <w:p/>
+    <w:p>
+      <w:r>
+        <w:t>Note that for the machining, two processes: CNC machining and Lathe machining are listed. But the team will mostly target to work on the CNC machine to get an accurate and easy manufacturing of parts. Also, these machining costs are based on the information provided on the internet and these are the average price ranges in the US</w:t>
+      </w:r>
+      <w:r>
+        <w:t xml:space="preserve"> and the hours mentioned in the table are rough approximate of how long it will take to manufacture the parts. </w:t>
+      </w:r>
+      <w:bookmarkStart w:id="0" w:name="_GoBack"/>
+      <w:bookmarkEnd w:id="0"/>
+    </w:p>
     <w:p/>
     <w:sectPr>
       <w:pgSz w:w="12240" w:h="15840"/>
@@ -3098,4 +3357,16 @@
     </a:ext>
   </a:extLst>
 </a:theme>
+</file>
+
+<file path=customXml/item1.xml><?xml version="1.0" encoding="utf-8"?>
+<b:Sources xmlns:b="http://schemas.openxmlformats.org/officeDocument/2006/bibliography" xmlns="http://schemas.openxmlformats.org/officeDocument/2006/bibliography" SelectedStyle="\APASixthEditionOfficeOnline.xsl" StyleName="APA" Version="6"/>
+</file>
+
+<file path=customXml/itemProps1.xml><?xml version="1.0" encoding="utf-8"?>
+<ds:datastoreItem xmlns:ds="http://schemas.openxmlformats.org/officeDocument/2006/customXml" ds:itemID="{796B9CFD-B60F-4509-97D3-77960A93AB07}">
+  <ds:schemaRefs>
+    <ds:schemaRef ds:uri="http://schemas.openxmlformats.org/officeDocument/2006/bibliography"/>
+  </ds:schemaRefs>
+</ds:datastoreItem>
 </file>
</xml_diff>